<commit_message>
Update ảnh sequence , use case , component , sửa report 4 và 3
</commit_message>
<xml_diff>
--- a/Document/Report/Report4.docx
+++ b/Document/Report/Report4.docx
@@ -1,6 +1,6 @@
 
 <file path=word/document.xml><?xml version="1.0" encoding="utf-8"?>
-<w:document xmlns:wpc="http://schemas.microsoft.com/office/word/2010/wordprocessingCanvas" xmlns:cx="http://schemas.microsoft.com/office/drawing/2014/chartex" xmlns:mc="http://schemas.openxmlformats.org/markup-compatibility/2006" xmlns:o="urn:schemas-microsoft-com:office:office" xmlns:r="http://schemas.openxmlformats.org/officeDocument/2006/relationships" xmlns:m="http://schemas.openxmlformats.org/officeDocument/2006/math" xmlns:v="urn:schemas-microsoft-com:vml" xmlns:wp14="http://schemas.microsoft.com/office/word/2010/wordprocessingDrawing" xmlns:wp="http://schemas.openxmlformats.org/drawingml/2006/wordprocessingDrawing" xmlns:w10="urn:schemas-microsoft-com:office:word" xmlns:w="http://schemas.openxmlformats.org/wordprocessingml/2006/main" xmlns:w14="http://schemas.microsoft.com/office/word/2010/wordml" xmlns:w15="http://schemas.microsoft.com/office/word/2012/wordml" xmlns:w16se="http://schemas.microsoft.com/office/word/2015/wordml/symex" xmlns:wpg="http://schemas.microsoft.com/office/word/2010/wordprocessingGroup" xmlns:wpi="http://schemas.microsoft.com/office/word/2010/wordprocessingInk" xmlns:wne="http://schemas.microsoft.com/office/word/2006/wordml" xmlns:wps="http://schemas.microsoft.com/office/word/2010/wordprocessingShape" mc:Ignorable="w14 w15 w16se wp14">
+<w:document xmlns:wpc="http://schemas.microsoft.com/office/word/2010/wordprocessingCanvas" xmlns:mc="http://schemas.openxmlformats.org/markup-compatibility/2006" xmlns:o="urn:schemas-microsoft-com:office:office" xmlns:r="http://schemas.openxmlformats.org/officeDocument/2006/relationships" xmlns:m="http://schemas.openxmlformats.org/officeDocument/2006/math" xmlns:v="urn:schemas-microsoft-com:vml" xmlns:wp14="http://schemas.microsoft.com/office/word/2010/wordprocessingDrawing" xmlns:wp="http://schemas.openxmlformats.org/drawingml/2006/wordprocessingDrawing" xmlns:w10="urn:schemas-microsoft-com:office:word" xmlns:w="http://schemas.openxmlformats.org/wordprocessingml/2006/main" xmlns:w14="http://schemas.microsoft.com/office/word/2010/wordml" xmlns:w15="http://schemas.microsoft.com/office/word/2012/wordml" xmlns:wpg="http://schemas.microsoft.com/office/word/2010/wordprocessingGroup" xmlns:wpi="http://schemas.microsoft.com/office/word/2010/wordprocessingInk" xmlns:wne="http://schemas.microsoft.com/office/word/2006/wordml" xmlns:wps="http://schemas.microsoft.com/office/word/2010/wordprocessingShape" mc:Ignorable="w14 w15 wp14">
   <w:body>
     <w:p>
       <w:pPr>
@@ -364,8 +364,19 @@
           <w:szCs w:val="28"/>
           <w:lang w:eastAsia="ja-JP"/>
         </w:rPr>
-        <w:t xml:space="preserve"> Model represents for data. Each model represents a table in database and each object of model represents a record of that table. The main tasks of the model is to manipulate data such as: add, edit, delete, select, validate,…</w:t>
-      </w:r>
+        <w:t xml:space="preserve"> Model represents for data. Each model represents a table in database and each object of model represents a record of that table. The main tasks of the model is to manipulate data such as: add, edit, delete, select, validate</w:t>
+      </w:r>
+      <w:proofErr w:type="gramStart"/>
+      <w:r>
+        <w:rPr>
+          <w:rFonts w:ascii="Times New Roman" w:hAnsi="Times New Roman" w:cs="Times New Roman"/>
+          <w:sz w:val="28"/>
+          <w:szCs w:val="28"/>
+          <w:lang w:eastAsia="ja-JP"/>
+        </w:rPr>
+        <w:t>,…</w:t>
+      </w:r>
+      <w:proofErr w:type="gramEnd"/>
     </w:p>
     <w:p>
       <w:pPr>
@@ -477,6 +488,7 @@
           <w:noProof/>
           <w:sz w:val="28"/>
           <w:szCs w:val="28"/>
+          <w:lang w:eastAsia="ja-JP"/>
         </w:rPr>
         <w:drawing>
           <wp:inline distT="0" distB="0" distL="0" distR="0">
@@ -538,18 +550,7 @@
           <w:sz w:val="24"/>
           <w:szCs w:val="24"/>
         </w:rPr>
-        <w:t>Figure 4</w:t>
-      </w:r>
-      <w:r>
-        <w:rPr>
-          <w:rFonts w:ascii="Times New Roman" w:hAnsi="Times New Roman"/>
-          <w:b/>
-          <w:i/>
-          <w:color w:val="000000" w:themeColor="text1"/>
-          <w:sz w:val="24"/>
-          <w:szCs w:val="24"/>
-        </w:rPr>
-        <w:t>-1 MVC Model</w:t>
+        <w:t>Figure 4-1 MVC Model</w:t>
       </w:r>
     </w:p>
     <w:p>
@@ -582,6 +583,7 @@
           <w:noProof/>
           <w:sz w:val="32"/>
           <w:szCs w:val="32"/>
+          <w:lang w:eastAsia="ja-JP"/>
         </w:rPr>
         <w:lastRenderedPageBreak/>
         <w:drawing>
@@ -703,14 +705,92 @@
           <w:lang w:eastAsia="ja-JP"/>
         </w:rPr>
       </w:pPr>
-      <w:r>
-        <w:rPr>
-          <w:rFonts w:ascii="Times New Roman" w:hAnsi="Times New Roman" w:cs="Times New Roman"/>
-          <w:b/>
-          <w:sz w:val="32"/>
-          <w:szCs w:val="32"/>
-          <w:lang w:eastAsia="ja-JP"/>
-        </w:rPr>
+    </w:p>
+    <w:p>
+      <w:pPr>
+        <w:rPr>
+          <w:rFonts w:ascii="Times New Roman" w:hAnsi="Times New Roman" w:cs="Times New Roman"/>
+          <w:b/>
+          <w:sz w:val="32"/>
+          <w:szCs w:val="32"/>
+          <w:lang w:eastAsia="ja-JP"/>
+        </w:rPr>
+      </w:pPr>
+    </w:p>
+    <w:p>
+      <w:pPr>
+        <w:rPr>
+          <w:rFonts w:ascii="Times New Roman" w:hAnsi="Times New Roman" w:cs="Times New Roman"/>
+          <w:b/>
+          <w:sz w:val="32"/>
+          <w:szCs w:val="32"/>
+          <w:lang w:eastAsia="ja-JP"/>
+        </w:rPr>
+      </w:pPr>
+    </w:p>
+    <w:p>
+      <w:pPr>
+        <w:rPr>
+          <w:rFonts w:ascii="Times New Roman" w:hAnsi="Times New Roman" w:cs="Times New Roman"/>
+          <w:b/>
+          <w:sz w:val="32"/>
+          <w:szCs w:val="32"/>
+          <w:lang w:eastAsia="ja-JP"/>
+        </w:rPr>
+      </w:pPr>
+    </w:p>
+    <w:p>
+      <w:pPr>
+        <w:rPr>
+          <w:rFonts w:ascii="Times New Roman" w:hAnsi="Times New Roman" w:cs="Times New Roman"/>
+          <w:b/>
+          <w:sz w:val="32"/>
+          <w:szCs w:val="32"/>
+          <w:lang w:eastAsia="ja-JP"/>
+        </w:rPr>
+      </w:pPr>
+    </w:p>
+    <w:p>
+      <w:pPr>
+        <w:rPr>
+          <w:rFonts w:ascii="Times New Roman" w:hAnsi="Times New Roman" w:cs="Times New Roman"/>
+          <w:b/>
+          <w:sz w:val="32"/>
+          <w:szCs w:val="32"/>
+          <w:lang w:eastAsia="ja-JP"/>
+        </w:rPr>
+      </w:pPr>
+    </w:p>
+    <w:p>
+      <w:pPr>
+        <w:rPr>
+          <w:rFonts w:ascii="Times New Roman" w:hAnsi="Times New Roman" w:cs="Times New Roman"/>
+          <w:b/>
+          <w:sz w:val="32"/>
+          <w:szCs w:val="32"/>
+          <w:lang w:eastAsia="ja-JP"/>
+        </w:rPr>
+      </w:pPr>
+    </w:p>
+    <w:p>
+      <w:pPr>
+        <w:rPr>
+          <w:rFonts w:ascii="Times New Roman" w:hAnsi="Times New Roman" w:cs="Times New Roman"/>
+          <w:b/>
+          <w:sz w:val="32"/>
+          <w:szCs w:val="32"/>
+          <w:lang w:eastAsia="ja-JP"/>
+        </w:rPr>
+      </w:pPr>
+      <w:r>
+        <w:rPr>
+          <w:rFonts w:ascii="Times New Roman" w:hAnsi="Times New Roman" w:cs="Times New Roman"/>
+          <w:b/>
+          <w:sz w:val="32"/>
+          <w:szCs w:val="32"/>
+          <w:lang w:eastAsia="ja-JP"/>
+        </w:rPr>
+        <w:lastRenderedPageBreak/>
         <w:t>4.3</w:t>
       </w:r>
       <w:r>
@@ -752,6 +832,50 @@
           <w:szCs w:val="32"/>
           <w:lang w:eastAsia="ja-JP"/>
         </w:rPr>
+        <w:pict>
+          <v:shapetype id="_x0000_t75" coordsize="21600,21600" o:spt="75" o:preferrelative="t" path="m@4@5l@4@11@9@11@9@5xe" filled="f" stroked="f">
+            <v:stroke joinstyle="miter"/>
+            <v:formulas>
+              <v:f eqn="if lineDrawn pixelLineWidth 0"/>
+              <v:f eqn="sum @0 1 0"/>
+              <v:f eqn="sum 0 0 @1"/>
+              <v:f eqn="prod @2 1 2"/>
+              <v:f eqn="prod @3 21600 pixelWidth"/>
+              <v:f eqn="prod @3 21600 pixelHeight"/>
+              <v:f eqn="sum @0 0 1"/>
+              <v:f eqn="prod @6 1 2"/>
+              <v:f eqn="prod @7 21600 pixelWidth"/>
+              <v:f eqn="sum @8 21600 0"/>
+              <v:f eqn="prod @7 21600 pixelHeight"/>
+              <v:f eqn="sum @10 21600 0"/>
+            </v:formulas>
+            <v:path o:extrusionok="f" gradientshapeok="t" o:connecttype="rect"/>
+            <o:lock v:ext="edit" aspectratio="t"/>
+          </v:shapetype>
+          <v:shape id="_x0000_i1025" type="#_x0000_t75" style="width:468pt;height:261pt">
+            <v:imagedata r:id="rId7" o:title="Component Diagram"/>
+          </v:shape>
+        </w:pict>
+      </w:r>
+    </w:p>
+    <w:p>
+      <w:pPr>
+        <w:rPr>
+          <w:rFonts w:ascii="Times New Roman" w:hAnsi="Times New Roman" w:cs="Times New Roman"/>
+          <w:b/>
+          <w:sz w:val="32"/>
+          <w:szCs w:val="32"/>
+          <w:lang w:eastAsia="ja-JP"/>
+        </w:rPr>
+      </w:pPr>
+      <w:r>
+        <w:rPr>
+          <w:rFonts w:ascii="Times New Roman" w:hAnsi="Times New Roman" w:cs="Times New Roman"/>
+          <w:b/>
+          <w:sz w:val="32"/>
+          <w:szCs w:val="32"/>
+          <w:lang w:eastAsia="ja-JP"/>
+        </w:rPr>
         <w:t>4.4</w:t>
       </w:r>
       <w:r>
@@ -772,162 +896,1913 @@
           <w:szCs w:val="32"/>
           <w:lang w:eastAsia="ja-JP"/>
         </w:rPr>
-        <w:t>Sequence</w:t>
-      </w:r>
-      <w:r>
-        <w:rPr>
-          <w:rFonts w:ascii="Times New Roman" w:hAnsi="Times New Roman" w:cs="Times New Roman"/>
-          <w:b/>
-          <w:sz w:val="32"/>
-          <w:szCs w:val="32"/>
-          <w:lang w:eastAsia="ja-JP"/>
-        </w:rPr>
-        <w:t xml:space="preserve"> Diagram</w:t>
-      </w:r>
-    </w:p>
-    <w:p>
-      <w:pPr>
-        <w:rPr>
-          <w:rFonts w:ascii="Times New Roman" w:hAnsi="Times New Roman" w:cs="Times New Roman"/>
-          <w:b/>
-          <w:sz w:val="32"/>
-          <w:szCs w:val="32"/>
-          <w:lang w:eastAsia="ja-JP"/>
-        </w:rPr>
-      </w:pPr>
-      <w:r>
-        <w:rPr>
-          <w:rFonts w:ascii="Times New Roman" w:hAnsi="Times New Roman" w:cs="Times New Roman"/>
-          <w:b/>
-          <w:sz w:val="32"/>
-          <w:szCs w:val="32"/>
-          <w:lang w:eastAsia="ja-JP"/>
-        </w:rPr>
-        <w:t>4.5</w:t>
-      </w:r>
-      <w:r>
-        <w:rPr>
-          <w:rFonts w:ascii="Times New Roman" w:hAnsi="Times New Roman" w:cs="Times New Roman"/>
-          <w:b/>
-          <w:sz w:val="32"/>
-          <w:szCs w:val="32"/>
-          <w:lang w:eastAsia="ja-JP"/>
-        </w:rPr>
-        <w:t xml:space="preserve">. </w:t>
-      </w:r>
-      <w:r>
-        <w:rPr>
-          <w:rFonts w:ascii="Times New Roman" w:hAnsi="Times New Roman" w:cs="Times New Roman"/>
-          <w:b/>
-          <w:sz w:val="32"/>
-          <w:szCs w:val="32"/>
-          <w:lang w:eastAsia="ja-JP"/>
-        </w:rPr>
-        <w:t>CRC Cards</w:t>
-      </w:r>
-    </w:p>
-    <w:p>
-      <w:pPr>
-        <w:rPr>
-          <w:rFonts w:ascii="Times New Roman" w:hAnsi="Times New Roman" w:cs="Times New Roman"/>
-          <w:b/>
-          <w:sz w:val="32"/>
-          <w:szCs w:val="32"/>
-          <w:lang w:eastAsia="ja-JP"/>
-        </w:rPr>
-      </w:pPr>
-      <w:r>
-        <w:rPr>
-          <w:rFonts w:ascii="Times New Roman" w:hAnsi="Times New Roman" w:cs="Times New Roman"/>
-          <w:b/>
-          <w:sz w:val="32"/>
-          <w:szCs w:val="32"/>
-          <w:lang w:eastAsia="ja-JP"/>
-        </w:rPr>
-        <w:t>4.6</w:t>
-      </w:r>
-      <w:r>
-        <w:rPr>
-          <w:rFonts w:ascii="Times New Roman" w:hAnsi="Times New Roman" w:cs="Times New Roman"/>
-          <w:b/>
-          <w:sz w:val="32"/>
-          <w:szCs w:val="32"/>
-          <w:lang w:eastAsia="ja-JP"/>
-        </w:rPr>
-        <w:t xml:space="preserve">. </w:t>
-      </w:r>
-      <w:r>
-        <w:rPr>
-          <w:rFonts w:ascii="Times New Roman" w:hAnsi="Times New Roman" w:cs="Times New Roman"/>
-          <w:b/>
-          <w:sz w:val="32"/>
-          <w:szCs w:val="32"/>
-          <w:lang w:eastAsia="ja-JP"/>
-        </w:rPr>
-        <w:t>Class</w:t>
-      </w:r>
-      <w:r>
-        <w:rPr>
-          <w:rFonts w:ascii="Times New Roman" w:hAnsi="Times New Roman" w:cs="Times New Roman"/>
-          <w:b/>
-          <w:sz w:val="32"/>
-          <w:szCs w:val="32"/>
-          <w:lang w:eastAsia="ja-JP"/>
-        </w:rPr>
-        <w:t xml:space="preserve"> Diagram</w:t>
-      </w:r>
-    </w:p>
-    <w:p>
-      <w:pPr>
-        <w:rPr>
-          <w:rFonts w:ascii="Times New Roman" w:hAnsi="Times New Roman" w:cs="Times New Roman"/>
-          <w:b/>
-          <w:sz w:val="32"/>
-          <w:szCs w:val="32"/>
-          <w:lang w:eastAsia="ja-JP"/>
-        </w:rPr>
-      </w:pPr>
-      <w:r>
-        <w:rPr>
-          <w:rFonts w:ascii="Times New Roman" w:hAnsi="Times New Roman" w:cs="Times New Roman"/>
-          <w:b/>
-          <w:sz w:val="32"/>
-          <w:szCs w:val="32"/>
-          <w:lang w:eastAsia="ja-JP"/>
-        </w:rPr>
-        <w:t>4.7</w:t>
-      </w:r>
-      <w:r>
-        <w:rPr>
-          <w:rFonts w:ascii="Times New Roman" w:hAnsi="Times New Roman" w:cs="Times New Roman"/>
-          <w:b/>
-          <w:sz w:val="32"/>
-          <w:szCs w:val="32"/>
-          <w:lang w:eastAsia="ja-JP"/>
-        </w:rPr>
-        <w:t xml:space="preserve">. </w:t>
-      </w:r>
-      <w:r>
-        <w:rPr>
-          <w:rFonts w:ascii="Times New Roman" w:hAnsi="Times New Roman" w:cs="Times New Roman"/>
-          <w:b/>
-          <w:sz w:val="32"/>
-          <w:szCs w:val="32"/>
-          <w:lang w:eastAsia="ja-JP"/>
-        </w:rPr>
-        <w:t>Databa</w:t>
-      </w:r>
+        <w:t>Sequence Diagram</w:t>
+      </w:r>
+    </w:p>
+    <w:p>
+      <w:pPr>
+        <w:rPr>
+          <w:rFonts w:ascii="Times New Roman" w:hAnsi="Times New Roman" w:cs="Times New Roman"/>
+          <w:b/>
+          <w:i/>
+          <w:sz w:val="24"/>
+          <w:szCs w:val="24"/>
+          <w:lang w:eastAsia="ja-JP"/>
+        </w:rPr>
+      </w:pPr>
+      <w:r>
+        <w:rPr>
+          <w:rFonts w:ascii="Times New Roman" w:hAnsi="Times New Roman" w:cs="Times New Roman"/>
+          <w:b/>
+          <w:i/>
+          <w:sz w:val="24"/>
+          <w:szCs w:val="24"/>
+          <w:lang w:eastAsia="ja-JP"/>
+        </w:rPr>
+        <w:t>1.</w:t>
+      </w:r>
+      <w:r>
+        <w:rPr>
+          <w:rFonts w:ascii="Times New Roman" w:hAnsi="Times New Roman" w:cs="Times New Roman"/>
+          <w:b/>
+          <w:i/>
+          <w:sz w:val="24"/>
+          <w:szCs w:val="24"/>
+          <w:lang w:eastAsia="ja-JP"/>
+        </w:rPr>
+        <w:t xml:space="preserve"> Delete Tour Post</w:t>
+      </w:r>
+      <w:r>
+        <w:rPr>
+          <w:rFonts w:ascii="Times New Roman" w:hAnsi="Times New Roman" w:cs="Times New Roman"/>
+          <w:b/>
+          <w:i/>
+          <w:sz w:val="24"/>
+          <w:szCs w:val="24"/>
+          <w:lang w:eastAsia="ja-JP"/>
+        </w:rPr>
+        <w:t xml:space="preserve"> </w:t>
+      </w:r>
+      <w:r>
+        <w:rPr>
+          <w:rFonts w:ascii="Times New Roman" w:hAnsi="Times New Roman" w:cs="Times New Roman"/>
+          <w:b/>
+          <w:i/>
+          <w:sz w:val="24"/>
+          <w:szCs w:val="24"/>
+          <w:lang w:eastAsia="ja-JP"/>
+        </w:rPr>
+        <w:t>Sequence Diagram</w:t>
+      </w:r>
+    </w:p>
+    <w:p>
+      <w:pPr>
+        <w:rPr>
+          <w:rFonts w:ascii="Times New Roman" w:hAnsi="Times New Roman" w:cs="Times New Roman"/>
+          <w:b/>
+          <w:i/>
+          <w:sz w:val="24"/>
+          <w:szCs w:val="24"/>
+          <w:lang w:eastAsia="ja-JP"/>
+        </w:rPr>
+      </w:pPr>
       <w:bookmarkStart w:id="1" w:name="_GoBack"/>
       <w:bookmarkEnd w:id="1"/>
-      <w:r>
-        <w:rPr>
-          <w:rFonts w:ascii="Times New Roman" w:hAnsi="Times New Roman" w:cs="Times New Roman"/>
-          <w:b/>
-          <w:sz w:val="32"/>
-          <w:szCs w:val="32"/>
-          <w:lang w:eastAsia="ja-JP"/>
-        </w:rPr>
-        <w:t>se Design</w:t>
+    </w:p>
+    <w:p>
+      <w:pPr>
+        <w:rPr>
+          <w:rFonts w:ascii="Times New Roman" w:hAnsi="Times New Roman" w:cs="Times New Roman"/>
+          <w:b/>
+          <w:sz w:val="32"/>
+          <w:szCs w:val="32"/>
+          <w:lang w:eastAsia="ja-JP"/>
+        </w:rPr>
+      </w:pPr>
+      <w:r>
+        <w:rPr>
+          <w:rFonts w:ascii="Times New Roman" w:hAnsi="Times New Roman" w:cs="Times New Roman"/>
+          <w:b/>
+          <w:sz w:val="32"/>
+          <w:szCs w:val="32"/>
+          <w:lang w:eastAsia="ja-JP"/>
+        </w:rPr>
+        <w:pict>
+          <v:shape id="_x0000_i1026" type="#_x0000_t75" style="width:467.4pt;height:208.8pt">
+            <v:imagedata r:id="rId8" o:title="Delete Tour Post"/>
+          </v:shape>
+        </w:pict>
+      </w:r>
+    </w:p>
+    <w:p>
+      <w:pPr>
+        <w:rPr>
+          <w:rFonts w:ascii="Times New Roman" w:hAnsi="Times New Roman" w:cs="Times New Roman"/>
+          <w:b/>
+          <w:sz w:val="32"/>
+          <w:szCs w:val="32"/>
+          <w:lang w:eastAsia="ja-JP"/>
+        </w:rPr>
+      </w:pPr>
+    </w:p>
+    <w:p>
+      <w:pPr>
+        <w:rPr>
+          <w:rFonts w:ascii="Times New Roman" w:hAnsi="Times New Roman" w:cs="Times New Roman"/>
+          <w:b/>
+          <w:sz w:val="32"/>
+          <w:szCs w:val="32"/>
+          <w:lang w:eastAsia="ja-JP"/>
+        </w:rPr>
+      </w:pPr>
+    </w:p>
+    <w:p>
+      <w:pPr>
+        <w:rPr>
+          <w:rFonts w:ascii="Times New Roman" w:hAnsi="Times New Roman" w:cs="Times New Roman"/>
+          <w:b/>
+          <w:sz w:val="32"/>
+          <w:szCs w:val="32"/>
+          <w:lang w:eastAsia="ja-JP"/>
+        </w:rPr>
+      </w:pPr>
+    </w:p>
+    <w:p>
+      <w:pPr>
+        <w:rPr>
+          <w:rFonts w:ascii="Times New Roman" w:hAnsi="Times New Roman" w:cs="Times New Roman"/>
+          <w:b/>
+          <w:i/>
+          <w:sz w:val="24"/>
+          <w:szCs w:val="24"/>
+          <w:lang w:eastAsia="ja-JP"/>
+        </w:rPr>
+      </w:pPr>
+      <w:r>
+        <w:rPr>
+          <w:rFonts w:ascii="Times New Roman" w:hAnsi="Times New Roman" w:cs="Times New Roman"/>
+          <w:b/>
+          <w:i/>
+          <w:sz w:val="24"/>
+          <w:szCs w:val="24"/>
+          <w:lang w:eastAsia="ja-JP"/>
+        </w:rPr>
+        <w:t>2</w:t>
+      </w:r>
+      <w:r>
+        <w:rPr>
+          <w:rFonts w:ascii="Times New Roman" w:hAnsi="Times New Roman" w:cs="Times New Roman"/>
+          <w:b/>
+          <w:i/>
+          <w:sz w:val="24"/>
+          <w:szCs w:val="24"/>
+          <w:lang w:eastAsia="ja-JP"/>
+        </w:rPr>
+        <w:t>.</w:t>
+      </w:r>
+      <w:r>
+        <w:rPr>
+          <w:rFonts w:ascii="Times New Roman" w:hAnsi="Times New Roman" w:cs="Times New Roman"/>
+          <w:b/>
+          <w:i/>
+          <w:sz w:val="24"/>
+          <w:szCs w:val="24"/>
+          <w:lang w:eastAsia="ja-JP"/>
+        </w:rPr>
+        <w:t xml:space="preserve"> </w:t>
+      </w:r>
+      <w:r>
+        <w:rPr>
+          <w:rFonts w:ascii="Times New Roman" w:hAnsi="Times New Roman" w:cs="Times New Roman"/>
+          <w:b/>
+          <w:i/>
+          <w:sz w:val="24"/>
+          <w:szCs w:val="24"/>
+          <w:lang w:eastAsia="ja-JP"/>
+        </w:rPr>
+        <w:t>Edit</w:t>
+      </w:r>
+      <w:r>
+        <w:rPr>
+          <w:rFonts w:ascii="Times New Roman" w:hAnsi="Times New Roman" w:cs="Times New Roman"/>
+          <w:b/>
+          <w:i/>
+          <w:sz w:val="24"/>
+          <w:szCs w:val="24"/>
+          <w:lang w:eastAsia="ja-JP"/>
+        </w:rPr>
+        <w:t xml:space="preserve"> Tour Post</w:t>
+      </w:r>
+      <w:r>
+        <w:rPr>
+          <w:rFonts w:ascii="Times New Roman" w:hAnsi="Times New Roman" w:cs="Times New Roman"/>
+          <w:b/>
+          <w:i/>
+          <w:sz w:val="24"/>
+          <w:szCs w:val="24"/>
+          <w:lang w:eastAsia="ja-JP"/>
+        </w:rPr>
+        <w:t xml:space="preserve"> </w:t>
+      </w:r>
+      <w:r>
+        <w:rPr>
+          <w:rFonts w:ascii="Times New Roman" w:hAnsi="Times New Roman" w:cs="Times New Roman"/>
+          <w:b/>
+          <w:i/>
+          <w:sz w:val="24"/>
+          <w:szCs w:val="24"/>
+          <w:lang w:eastAsia="ja-JP"/>
+        </w:rPr>
+        <w:t>Sequence Diagram</w:t>
+      </w:r>
+    </w:p>
+    <w:p>
+      <w:pPr>
+        <w:rPr>
+          <w:rFonts w:ascii="Times New Roman" w:hAnsi="Times New Roman" w:cs="Times New Roman"/>
+          <w:b/>
+          <w:i/>
+          <w:sz w:val="24"/>
+          <w:szCs w:val="24"/>
+          <w:lang w:eastAsia="ja-JP"/>
+        </w:rPr>
+      </w:pPr>
+    </w:p>
+    <w:p>
+      <w:pPr>
+        <w:rPr>
+          <w:rFonts w:ascii="Times New Roman" w:hAnsi="Times New Roman" w:cs="Times New Roman"/>
+          <w:b/>
+          <w:i/>
+          <w:sz w:val="24"/>
+          <w:szCs w:val="24"/>
+          <w:lang w:eastAsia="ja-JP"/>
+        </w:rPr>
+      </w:pPr>
+    </w:p>
+    <w:p>
+      <w:pPr>
+        <w:rPr>
+          <w:rFonts w:ascii="Times New Roman" w:hAnsi="Times New Roman" w:cs="Times New Roman"/>
+          <w:b/>
+          <w:i/>
+          <w:sz w:val="24"/>
+          <w:szCs w:val="24"/>
+          <w:lang w:eastAsia="ja-JP"/>
+        </w:rPr>
+      </w:pPr>
+    </w:p>
+    <w:p>
+      <w:pPr>
+        <w:rPr>
+          <w:rFonts w:ascii="Times New Roman" w:hAnsi="Times New Roman" w:cs="Times New Roman"/>
+          <w:b/>
+          <w:i/>
+          <w:sz w:val="24"/>
+          <w:szCs w:val="24"/>
+          <w:lang w:eastAsia="ja-JP"/>
+        </w:rPr>
+      </w:pPr>
+    </w:p>
+    <w:p>
+      <w:pPr>
+        <w:rPr>
+          <w:rFonts w:ascii="Times New Roman" w:hAnsi="Times New Roman" w:cs="Times New Roman"/>
+          <w:b/>
+          <w:sz w:val="32"/>
+          <w:szCs w:val="32"/>
+          <w:lang w:eastAsia="ja-JP"/>
+        </w:rPr>
+      </w:pPr>
+      <w:r>
+        <w:rPr>
+          <w:rFonts w:ascii="Times New Roman" w:hAnsi="Times New Roman" w:cs="Times New Roman"/>
+          <w:b/>
+          <w:sz w:val="32"/>
+          <w:szCs w:val="32"/>
+          <w:lang w:eastAsia="ja-JP"/>
+        </w:rPr>
+        <w:pict>
+          <v:shape id="_x0000_i1027" type="#_x0000_t75" style="width:467.4pt;height:288.6pt">
+            <v:imagedata r:id="rId9" o:title="Edit Tour Post"/>
+          </v:shape>
+        </w:pict>
+      </w:r>
+    </w:p>
+    <w:p>
+      <w:pPr>
+        <w:rPr>
+          <w:rFonts w:ascii="Times New Roman" w:hAnsi="Times New Roman" w:cs="Times New Roman"/>
+          <w:b/>
+          <w:sz w:val="32"/>
+          <w:szCs w:val="32"/>
+          <w:lang w:eastAsia="ja-JP"/>
+        </w:rPr>
+      </w:pPr>
+    </w:p>
+    <w:p>
+      <w:pPr>
+        <w:rPr>
+          <w:rFonts w:ascii="Times New Roman" w:hAnsi="Times New Roman" w:cs="Times New Roman"/>
+          <w:b/>
+          <w:sz w:val="32"/>
+          <w:szCs w:val="32"/>
+          <w:lang w:eastAsia="ja-JP"/>
+        </w:rPr>
+      </w:pPr>
+    </w:p>
+    <w:p>
+      <w:pPr>
+        <w:rPr>
+          <w:rFonts w:ascii="Times New Roman" w:hAnsi="Times New Roman" w:cs="Times New Roman"/>
+          <w:b/>
+          <w:sz w:val="32"/>
+          <w:szCs w:val="32"/>
+          <w:lang w:eastAsia="ja-JP"/>
+        </w:rPr>
+      </w:pPr>
+    </w:p>
+    <w:p>
+      <w:pPr>
+        <w:rPr>
+          <w:rFonts w:ascii="Times New Roman" w:hAnsi="Times New Roman" w:cs="Times New Roman"/>
+          <w:b/>
+          <w:sz w:val="32"/>
+          <w:szCs w:val="32"/>
+          <w:lang w:eastAsia="ja-JP"/>
+        </w:rPr>
+      </w:pPr>
+    </w:p>
+    <w:p>
+      <w:pPr>
+        <w:rPr>
+          <w:rFonts w:ascii="Times New Roman" w:hAnsi="Times New Roman" w:cs="Times New Roman"/>
+          <w:b/>
+          <w:sz w:val="32"/>
+          <w:szCs w:val="32"/>
+          <w:lang w:eastAsia="ja-JP"/>
+        </w:rPr>
+      </w:pPr>
+    </w:p>
+    <w:p>
+      <w:pPr>
+        <w:rPr>
+          <w:rFonts w:ascii="Times New Roman" w:hAnsi="Times New Roman" w:cs="Times New Roman"/>
+          <w:b/>
+          <w:sz w:val="32"/>
+          <w:szCs w:val="32"/>
+          <w:lang w:eastAsia="ja-JP"/>
+        </w:rPr>
+      </w:pPr>
+    </w:p>
+    <w:p>
+      <w:pPr>
+        <w:rPr>
+          <w:rFonts w:ascii="Times New Roman" w:hAnsi="Times New Roman" w:cs="Times New Roman"/>
+          <w:b/>
+          <w:sz w:val="32"/>
+          <w:szCs w:val="32"/>
+          <w:lang w:eastAsia="ja-JP"/>
+        </w:rPr>
+      </w:pPr>
+    </w:p>
+    <w:p>
+      <w:pPr>
+        <w:rPr>
+          <w:rFonts w:ascii="Times New Roman" w:hAnsi="Times New Roman" w:cs="Times New Roman"/>
+          <w:b/>
+          <w:sz w:val="32"/>
+          <w:szCs w:val="32"/>
+          <w:lang w:eastAsia="ja-JP"/>
+        </w:rPr>
+      </w:pPr>
+    </w:p>
+    <w:p>
+      <w:pPr>
+        <w:rPr>
+          <w:rFonts w:ascii="Times New Roman" w:hAnsi="Times New Roman" w:cs="Times New Roman"/>
+          <w:b/>
+          <w:sz w:val="32"/>
+          <w:szCs w:val="32"/>
+          <w:lang w:eastAsia="ja-JP"/>
+        </w:rPr>
+      </w:pPr>
+    </w:p>
+    <w:p>
+      <w:pPr>
+        <w:rPr>
+          <w:rFonts w:ascii="Times New Roman" w:hAnsi="Times New Roman" w:cs="Times New Roman"/>
+          <w:b/>
+          <w:sz w:val="32"/>
+          <w:szCs w:val="32"/>
+          <w:lang w:eastAsia="ja-JP"/>
+        </w:rPr>
+      </w:pPr>
+    </w:p>
+    <w:p>
+      <w:pPr>
+        <w:rPr>
+          <w:rFonts w:ascii="Times New Roman" w:hAnsi="Times New Roman" w:cs="Times New Roman"/>
+          <w:b/>
+          <w:sz w:val="32"/>
+          <w:szCs w:val="32"/>
+          <w:lang w:eastAsia="ja-JP"/>
+        </w:rPr>
+      </w:pPr>
+    </w:p>
+    <w:p>
+      <w:pPr>
+        <w:rPr>
+          <w:rFonts w:ascii="Times New Roman" w:hAnsi="Times New Roman" w:cs="Times New Roman"/>
+          <w:b/>
+          <w:sz w:val="32"/>
+          <w:szCs w:val="32"/>
+          <w:lang w:eastAsia="ja-JP"/>
+        </w:rPr>
+      </w:pPr>
+    </w:p>
+    <w:p>
+      <w:pPr>
+        <w:rPr>
+          <w:rFonts w:ascii="Times New Roman" w:hAnsi="Times New Roman" w:cs="Times New Roman"/>
+          <w:b/>
+          <w:i/>
+          <w:sz w:val="24"/>
+          <w:szCs w:val="24"/>
+          <w:lang w:eastAsia="ja-JP"/>
+        </w:rPr>
+      </w:pPr>
+      <w:r>
+        <w:rPr>
+          <w:rFonts w:ascii="Times New Roman" w:hAnsi="Times New Roman" w:cs="Times New Roman"/>
+          <w:b/>
+          <w:i/>
+          <w:sz w:val="24"/>
+          <w:szCs w:val="24"/>
+          <w:lang w:eastAsia="ja-JP"/>
+        </w:rPr>
+        <w:t>3</w:t>
+      </w:r>
+      <w:r>
+        <w:rPr>
+          <w:rFonts w:ascii="Times New Roman" w:hAnsi="Times New Roman" w:cs="Times New Roman"/>
+          <w:b/>
+          <w:i/>
+          <w:sz w:val="24"/>
+          <w:szCs w:val="24"/>
+          <w:lang w:eastAsia="ja-JP"/>
+        </w:rPr>
+        <w:t>.</w:t>
+      </w:r>
+      <w:r>
+        <w:rPr>
+          <w:rFonts w:ascii="Times New Roman" w:hAnsi="Times New Roman" w:cs="Times New Roman"/>
+          <w:b/>
+          <w:i/>
+          <w:sz w:val="24"/>
+          <w:szCs w:val="24"/>
+          <w:lang w:eastAsia="ja-JP"/>
+        </w:rPr>
+        <w:t xml:space="preserve"> </w:t>
+      </w:r>
+      <w:r>
+        <w:rPr>
+          <w:rFonts w:ascii="Times New Roman" w:hAnsi="Times New Roman" w:cs="Times New Roman"/>
+          <w:b/>
+          <w:i/>
+          <w:sz w:val="24"/>
+          <w:szCs w:val="24"/>
+          <w:lang w:eastAsia="ja-JP"/>
+        </w:rPr>
+        <w:t>Like</w:t>
+      </w:r>
+      <w:r>
+        <w:rPr>
+          <w:rFonts w:ascii="Times New Roman" w:hAnsi="Times New Roman" w:cs="Times New Roman"/>
+          <w:b/>
+          <w:i/>
+          <w:sz w:val="24"/>
+          <w:szCs w:val="24"/>
+          <w:lang w:eastAsia="ja-JP"/>
+        </w:rPr>
+        <w:t xml:space="preserve"> Tour Post</w:t>
+      </w:r>
+      <w:r>
+        <w:rPr>
+          <w:rFonts w:ascii="Times New Roman" w:hAnsi="Times New Roman" w:cs="Times New Roman"/>
+          <w:b/>
+          <w:i/>
+          <w:sz w:val="24"/>
+          <w:szCs w:val="24"/>
+          <w:lang w:eastAsia="ja-JP"/>
+        </w:rPr>
+        <w:t xml:space="preserve"> </w:t>
+      </w:r>
+      <w:r>
+        <w:rPr>
+          <w:rFonts w:ascii="Times New Roman" w:hAnsi="Times New Roman" w:cs="Times New Roman"/>
+          <w:b/>
+          <w:i/>
+          <w:sz w:val="24"/>
+          <w:szCs w:val="24"/>
+          <w:lang w:eastAsia="ja-JP"/>
+        </w:rPr>
+        <w:t>Sequence Diagram</w:t>
+      </w:r>
+    </w:p>
+    <w:p>
+      <w:pPr>
+        <w:rPr>
+          <w:rFonts w:ascii="Times New Roman" w:hAnsi="Times New Roman" w:cs="Times New Roman"/>
+          <w:b/>
+          <w:i/>
+          <w:sz w:val="24"/>
+          <w:szCs w:val="24"/>
+          <w:lang w:eastAsia="ja-JP"/>
+        </w:rPr>
+      </w:pPr>
+    </w:p>
+    <w:p>
+      <w:pPr>
+        <w:rPr>
+          <w:rFonts w:ascii="Times New Roman" w:hAnsi="Times New Roman" w:cs="Times New Roman"/>
+          <w:b/>
+          <w:i/>
+          <w:sz w:val="24"/>
+          <w:szCs w:val="24"/>
+          <w:lang w:eastAsia="ja-JP"/>
+        </w:rPr>
+      </w:pPr>
+    </w:p>
+    <w:p>
+      <w:pPr>
+        <w:rPr>
+          <w:rFonts w:ascii="Times New Roman" w:hAnsi="Times New Roman" w:cs="Times New Roman"/>
+          <w:b/>
+          <w:sz w:val="32"/>
+          <w:szCs w:val="32"/>
+          <w:lang w:eastAsia="ja-JP"/>
+        </w:rPr>
+      </w:pPr>
+    </w:p>
+    <w:p>
+      <w:pPr>
+        <w:rPr>
+          <w:rFonts w:ascii="Times New Roman" w:hAnsi="Times New Roman" w:cs="Times New Roman"/>
+          <w:b/>
+          <w:sz w:val="32"/>
+          <w:szCs w:val="32"/>
+          <w:lang w:eastAsia="ja-JP"/>
+        </w:rPr>
+      </w:pPr>
+      <w:r>
+        <w:rPr>
+          <w:rFonts w:ascii="Times New Roman" w:hAnsi="Times New Roman" w:cs="Times New Roman"/>
+          <w:b/>
+          <w:sz w:val="32"/>
+          <w:szCs w:val="32"/>
+          <w:lang w:eastAsia="ja-JP"/>
+        </w:rPr>
+        <w:pict>
+          <v:shape id="_x0000_i1028" type="#_x0000_t75" style="width:467.4pt;height:222pt">
+            <v:imagedata r:id="rId10" o:title="Like Tour Post"/>
+          </v:shape>
+        </w:pict>
+      </w:r>
+    </w:p>
+    <w:p>
+      <w:pPr>
+        <w:rPr>
+          <w:rFonts w:ascii="Times New Roman" w:hAnsi="Times New Roman" w:cs="Times New Roman"/>
+          <w:b/>
+          <w:sz w:val="32"/>
+          <w:szCs w:val="32"/>
+          <w:lang w:eastAsia="ja-JP"/>
+        </w:rPr>
+      </w:pPr>
+    </w:p>
+    <w:p>
+      <w:pPr>
+        <w:rPr>
+          <w:rFonts w:ascii="Times New Roman" w:hAnsi="Times New Roman" w:cs="Times New Roman"/>
+          <w:b/>
+          <w:sz w:val="32"/>
+          <w:szCs w:val="32"/>
+          <w:lang w:eastAsia="ja-JP"/>
+        </w:rPr>
+      </w:pPr>
+    </w:p>
+    <w:p>
+      <w:pPr>
+        <w:rPr>
+          <w:rFonts w:ascii="Times New Roman" w:hAnsi="Times New Roman" w:cs="Times New Roman"/>
+          <w:b/>
+          <w:sz w:val="32"/>
+          <w:szCs w:val="32"/>
+          <w:lang w:eastAsia="ja-JP"/>
+        </w:rPr>
+      </w:pPr>
+    </w:p>
+    <w:p>
+      <w:pPr>
+        <w:rPr>
+          <w:rFonts w:ascii="Times New Roman" w:hAnsi="Times New Roman" w:cs="Times New Roman"/>
+          <w:b/>
+          <w:sz w:val="32"/>
+          <w:szCs w:val="32"/>
+          <w:lang w:eastAsia="ja-JP"/>
+        </w:rPr>
+      </w:pPr>
+    </w:p>
+    <w:p>
+      <w:pPr>
+        <w:rPr>
+          <w:rFonts w:ascii="Times New Roman" w:hAnsi="Times New Roman" w:cs="Times New Roman"/>
+          <w:b/>
+          <w:sz w:val="32"/>
+          <w:szCs w:val="32"/>
+          <w:lang w:eastAsia="ja-JP"/>
+        </w:rPr>
+      </w:pPr>
+    </w:p>
+    <w:p>
+      <w:pPr>
+        <w:rPr>
+          <w:rFonts w:ascii="Times New Roman" w:hAnsi="Times New Roman" w:cs="Times New Roman"/>
+          <w:b/>
+          <w:sz w:val="32"/>
+          <w:szCs w:val="32"/>
+          <w:lang w:eastAsia="ja-JP"/>
+        </w:rPr>
+      </w:pPr>
+    </w:p>
+    <w:p>
+      <w:pPr>
+        <w:rPr>
+          <w:rFonts w:ascii="Times New Roman" w:hAnsi="Times New Roman" w:cs="Times New Roman"/>
+          <w:b/>
+          <w:sz w:val="32"/>
+          <w:szCs w:val="32"/>
+          <w:lang w:eastAsia="ja-JP"/>
+        </w:rPr>
+      </w:pPr>
+    </w:p>
+    <w:p>
+      <w:pPr>
+        <w:rPr>
+          <w:rFonts w:ascii="Times New Roman" w:hAnsi="Times New Roman" w:cs="Times New Roman"/>
+          <w:b/>
+          <w:sz w:val="32"/>
+          <w:szCs w:val="32"/>
+          <w:lang w:eastAsia="ja-JP"/>
+        </w:rPr>
+      </w:pPr>
+    </w:p>
+    <w:p>
+      <w:pPr>
+        <w:rPr>
+          <w:rFonts w:ascii="Times New Roman" w:hAnsi="Times New Roman" w:cs="Times New Roman"/>
+          <w:b/>
+          <w:sz w:val="32"/>
+          <w:szCs w:val="32"/>
+          <w:lang w:eastAsia="ja-JP"/>
+        </w:rPr>
+      </w:pPr>
+    </w:p>
+    <w:p>
+      <w:pPr>
+        <w:rPr>
+          <w:rFonts w:ascii="Times New Roman" w:hAnsi="Times New Roman" w:cs="Times New Roman"/>
+          <w:b/>
+          <w:sz w:val="32"/>
+          <w:szCs w:val="32"/>
+          <w:lang w:eastAsia="ja-JP"/>
+        </w:rPr>
+      </w:pPr>
+    </w:p>
+    <w:p>
+      <w:pPr>
+        <w:rPr>
+          <w:rFonts w:ascii="Times New Roman" w:hAnsi="Times New Roman" w:cs="Times New Roman"/>
+          <w:b/>
+          <w:sz w:val="32"/>
+          <w:szCs w:val="32"/>
+          <w:lang w:eastAsia="ja-JP"/>
+        </w:rPr>
+      </w:pPr>
+    </w:p>
+    <w:p>
+      <w:pPr>
+        <w:rPr>
+          <w:rFonts w:ascii="Times New Roman" w:hAnsi="Times New Roman" w:cs="Times New Roman"/>
+          <w:b/>
+          <w:sz w:val="32"/>
+          <w:szCs w:val="32"/>
+          <w:lang w:eastAsia="ja-JP"/>
+        </w:rPr>
+      </w:pPr>
+    </w:p>
+    <w:p>
+      <w:pPr>
+        <w:rPr>
+          <w:rFonts w:ascii="Times New Roman" w:hAnsi="Times New Roman" w:cs="Times New Roman"/>
+          <w:b/>
+          <w:sz w:val="32"/>
+          <w:szCs w:val="32"/>
+          <w:lang w:eastAsia="ja-JP"/>
+        </w:rPr>
+      </w:pPr>
+    </w:p>
+    <w:p>
+      <w:pPr>
+        <w:rPr>
+          <w:rFonts w:ascii="Times New Roman" w:hAnsi="Times New Roman" w:cs="Times New Roman"/>
+          <w:b/>
+          <w:sz w:val="32"/>
+          <w:szCs w:val="32"/>
+          <w:lang w:eastAsia="ja-JP"/>
+        </w:rPr>
+      </w:pPr>
+    </w:p>
+    <w:p>
+      <w:pPr>
+        <w:rPr>
+          <w:rFonts w:ascii="Times New Roman" w:hAnsi="Times New Roman" w:cs="Times New Roman"/>
+          <w:b/>
+          <w:i/>
+          <w:sz w:val="24"/>
+          <w:szCs w:val="24"/>
+          <w:lang w:eastAsia="ja-JP"/>
+        </w:rPr>
+      </w:pPr>
+      <w:r>
+        <w:rPr>
+          <w:rFonts w:ascii="Times New Roman" w:hAnsi="Times New Roman" w:cs="Times New Roman"/>
+          <w:b/>
+          <w:i/>
+          <w:sz w:val="24"/>
+          <w:szCs w:val="24"/>
+          <w:lang w:eastAsia="ja-JP"/>
+        </w:rPr>
+        <w:t>4</w:t>
+      </w:r>
+      <w:r>
+        <w:rPr>
+          <w:rFonts w:ascii="Times New Roman" w:hAnsi="Times New Roman" w:cs="Times New Roman"/>
+          <w:b/>
+          <w:i/>
+          <w:sz w:val="24"/>
+          <w:szCs w:val="24"/>
+          <w:lang w:eastAsia="ja-JP"/>
+        </w:rPr>
+        <w:t>.</w:t>
+      </w:r>
+      <w:r>
+        <w:rPr>
+          <w:rFonts w:ascii="Times New Roman" w:hAnsi="Times New Roman" w:cs="Times New Roman"/>
+          <w:b/>
+          <w:i/>
+          <w:sz w:val="24"/>
+          <w:szCs w:val="24"/>
+          <w:lang w:eastAsia="ja-JP"/>
+        </w:rPr>
+        <w:t xml:space="preserve"> </w:t>
+      </w:r>
+      <w:r>
+        <w:rPr>
+          <w:rFonts w:ascii="Times New Roman" w:hAnsi="Times New Roman" w:cs="Times New Roman"/>
+          <w:b/>
+          <w:i/>
+          <w:sz w:val="24"/>
+          <w:szCs w:val="24"/>
+          <w:lang w:eastAsia="ja-JP"/>
+        </w:rPr>
+        <w:t>Login Sequence Diagram</w:t>
+      </w:r>
+    </w:p>
+    <w:p>
+      <w:pPr>
+        <w:rPr>
+          <w:rFonts w:ascii="Times New Roman" w:hAnsi="Times New Roman" w:cs="Times New Roman"/>
+          <w:b/>
+          <w:sz w:val="32"/>
+          <w:szCs w:val="32"/>
+          <w:lang w:eastAsia="ja-JP"/>
+        </w:rPr>
+      </w:pPr>
+      <w:r>
+        <w:rPr>
+          <w:rFonts w:ascii="Times New Roman" w:hAnsi="Times New Roman" w:cs="Times New Roman"/>
+          <w:b/>
+          <w:sz w:val="32"/>
+          <w:szCs w:val="32"/>
+          <w:lang w:eastAsia="ja-JP"/>
+        </w:rPr>
+        <w:pict>
+          <v:shape id="_x0000_i1029" type="#_x0000_t75" style="width:467.4pt;height:231pt">
+            <v:imagedata r:id="rId11" o:title="Login"/>
+          </v:shape>
+        </w:pict>
+      </w:r>
+    </w:p>
+    <w:p>
+      <w:pPr>
+        <w:rPr>
+          <w:rFonts w:ascii="Times New Roman" w:hAnsi="Times New Roman" w:cs="Times New Roman"/>
+          <w:b/>
+          <w:sz w:val="32"/>
+          <w:szCs w:val="32"/>
+          <w:lang w:eastAsia="ja-JP"/>
+        </w:rPr>
+      </w:pPr>
+    </w:p>
+    <w:p>
+      <w:pPr>
+        <w:rPr>
+          <w:rFonts w:ascii="Times New Roman" w:hAnsi="Times New Roman" w:cs="Times New Roman"/>
+          <w:b/>
+          <w:sz w:val="32"/>
+          <w:szCs w:val="32"/>
+          <w:lang w:eastAsia="ja-JP"/>
+        </w:rPr>
+      </w:pPr>
+    </w:p>
+    <w:p>
+      <w:pPr>
+        <w:rPr>
+          <w:rFonts w:ascii="Times New Roman" w:hAnsi="Times New Roman" w:cs="Times New Roman"/>
+          <w:b/>
+          <w:sz w:val="32"/>
+          <w:szCs w:val="32"/>
+          <w:lang w:eastAsia="ja-JP"/>
+        </w:rPr>
+      </w:pPr>
+    </w:p>
+    <w:p>
+      <w:pPr>
+        <w:rPr>
+          <w:rFonts w:ascii="Times New Roman" w:hAnsi="Times New Roman" w:cs="Times New Roman"/>
+          <w:b/>
+          <w:sz w:val="32"/>
+          <w:szCs w:val="32"/>
+          <w:lang w:eastAsia="ja-JP"/>
+        </w:rPr>
+      </w:pPr>
+    </w:p>
+    <w:p>
+      <w:pPr>
+        <w:rPr>
+          <w:rFonts w:ascii="Times New Roman" w:hAnsi="Times New Roman" w:cs="Times New Roman"/>
+          <w:b/>
+          <w:sz w:val="32"/>
+          <w:szCs w:val="32"/>
+          <w:lang w:eastAsia="ja-JP"/>
+        </w:rPr>
+      </w:pPr>
+    </w:p>
+    <w:p>
+      <w:pPr>
+        <w:rPr>
+          <w:rFonts w:ascii="Times New Roman" w:hAnsi="Times New Roman" w:cs="Times New Roman"/>
+          <w:b/>
+          <w:sz w:val="32"/>
+          <w:szCs w:val="32"/>
+          <w:lang w:eastAsia="ja-JP"/>
+        </w:rPr>
+      </w:pPr>
+    </w:p>
+    <w:p>
+      <w:pPr>
+        <w:rPr>
+          <w:rFonts w:ascii="Times New Roman" w:hAnsi="Times New Roman" w:cs="Times New Roman"/>
+          <w:b/>
+          <w:sz w:val="32"/>
+          <w:szCs w:val="32"/>
+          <w:lang w:eastAsia="ja-JP"/>
+        </w:rPr>
+      </w:pPr>
+    </w:p>
+    <w:p>
+      <w:pPr>
+        <w:rPr>
+          <w:rFonts w:ascii="Times New Roman" w:hAnsi="Times New Roman" w:cs="Times New Roman"/>
+          <w:b/>
+          <w:sz w:val="32"/>
+          <w:szCs w:val="32"/>
+          <w:lang w:eastAsia="ja-JP"/>
+        </w:rPr>
+      </w:pPr>
+    </w:p>
+    <w:p>
+      <w:pPr>
+        <w:rPr>
+          <w:rFonts w:ascii="Times New Roman" w:hAnsi="Times New Roman" w:cs="Times New Roman"/>
+          <w:b/>
+          <w:sz w:val="32"/>
+          <w:szCs w:val="32"/>
+          <w:lang w:eastAsia="ja-JP"/>
+        </w:rPr>
+      </w:pPr>
+    </w:p>
+    <w:p>
+      <w:pPr>
+        <w:rPr>
+          <w:rFonts w:ascii="Times New Roman" w:hAnsi="Times New Roman" w:cs="Times New Roman"/>
+          <w:b/>
+          <w:sz w:val="32"/>
+          <w:szCs w:val="32"/>
+          <w:lang w:eastAsia="ja-JP"/>
+        </w:rPr>
+      </w:pPr>
+    </w:p>
+    <w:p>
+      <w:pPr>
+        <w:rPr>
+          <w:rFonts w:ascii="Times New Roman" w:hAnsi="Times New Roman" w:cs="Times New Roman"/>
+          <w:b/>
+          <w:sz w:val="32"/>
+          <w:szCs w:val="32"/>
+          <w:lang w:eastAsia="ja-JP"/>
+        </w:rPr>
+      </w:pPr>
+    </w:p>
+    <w:p>
+      <w:pPr>
+        <w:rPr>
+          <w:rFonts w:ascii="Times New Roman" w:hAnsi="Times New Roman" w:cs="Times New Roman"/>
+          <w:b/>
+          <w:sz w:val="32"/>
+          <w:szCs w:val="32"/>
+          <w:lang w:eastAsia="ja-JP"/>
+        </w:rPr>
+      </w:pPr>
+    </w:p>
+    <w:p>
+      <w:pPr>
+        <w:rPr>
+          <w:rFonts w:ascii="Times New Roman" w:hAnsi="Times New Roman" w:cs="Times New Roman"/>
+          <w:b/>
+          <w:sz w:val="32"/>
+          <w:szCs w:val="32"/>
+          <w:lang w:eastAsia="ja-JP"/>
+        </w:rPr>
+      </w:pPr>
+    </w:p>
+    <w:p>
+      <w:pPr>
+        <w:rPr>
+          <w:rFonts w:ascii="Times New Roman" w:hAnsi="Times New Roman" w:cs="Times New Roman"/>
+          <w:b/>
+          <w:i/>
+          <w:sz w:val="24"/>
+          <w:szCs w:val="24"/>
+          <w:lang w:eastAsia="ja-JP"/>
+        </w:rPr>
+      </w:pPr>
+      <w:r>
+        <w:rPr>
+          <w:rFonts w:ascii="Times New Roman" w:hAnsi="Times New Roman" w:cs="Times New Roman"/>
+          <w:b/>
+          <w:i/>
+          <w:sz w:val="24"/>
+          <w:szCs w:val="24"/>
+          <w:lang w:eastAsia="ja-JP"/>
+        </w:rPr>
+        <w:t>5</w:t>
+      </w:r>
+      <w:r>
+        <w:rPr>
+          <w:rFonts w:ascii="Times New Roman" w:hAnsi="Times New Roman" w:cs="Times New Roman"/>
+          <w:b/>
+          <w:i/>
+          <w:sz w:val="24"/>
+          <w:szCs w:val="24"/>
+          <w:lang w:eastAsia="ja-JP"/>
+        </w:rPr>
+        <w:t>.</w:t>
+      </w:r>
+      <w:r>
+        <w:rPr>
+          <w:rFonts w:ascii="Times New Roman" w:hAnsi="Times New Roman" w:cs="Times New Roman"/>
+          <w:b/>
+          <w:i/>
+          <w:sz w:val="24"/>
+          <w:szCs w:val="24"/>
+          <w:lang w:eastAsia="ja-JP"/>
+        </w:rPr>
+        <w:t xml:space="preserve"> </w:t>
+      </w:r>
+      <w:r>
+        <w:rPr>
+          <w:rFonts w:ascii="Times New Roman" w:hAnsi="Times New Roman" w:cs="Times New Roman"/>
+          <w:b/>
+          <w:i/>
+          <w:sz w:val="24"/>
+          <w:szCs w:val="24"/>
+          <w:lang w:eastAsia="ja-JP"/>
+        </w:rPr>
+        <w:t>Register</w:t>
+      </w:r>
+      <w:r>
+        <w:rPr>
+          <w:rFonts w:ascii="Times New Roman" w:hAnsi="Times New Roman" w:cs="Times New Roman"/>
+          <w:b/>
+          <w:i/>
+          <w:sz w:val="24"/>
+          <w:szCs w:val="24"/>
+          <w:lang w:eastAsia="ja-JP"/>
+        </w:rPr>
+        <w:t xml:space="preserve"> Sequence Diagram</w:t>
+      </w:r>
+    </w:p>
+    <w:p>
+      <w:pPr>
+        <w:rPr>
+          <w:rFonts w:ascii="Times New Roman" w:hAnsi="Times New Roman" w:cs="Times New Roman"/>
+          <w:b/>
+          <w:sz w:val="32"/>
+          <w:szCs w:val="32"/>
+          <w:lang w:eastAsia="ja-JP"/>
+        </w:rPr>
+      </w:pPr>
+      <w:r>
+        <w:rPr>
+          <w:rFonts w:ascii="Times New Roman" w:hAnsi="Times New Roman" w:cs="Times New Roman"/>
+          <w:b/>
+          <w:sz w:val="32"/>
+          <w:szCs w:val="32"/>
+          <w:lang w:eastAsia="ja-JP"/>
+        </w:rPr>
+        <w:pict>
+          <v:shape id="_x0000_i1030" type="#_x0000_t75" style="width:467.4pt;height:262.8pt">
+            <v:imagedata r:id="rId12" o:title="Register"/>
+          </v:shape>
+        </w:pict>
+      </w:r>
+    </w:p>
+    <w:p>
+      <w:pPr>
+        <w:rPr>
+          <w:rFonts w:ascii="Times New Roman" w:hAnsi="Times New Roman" w:cs="Times New Roman"/>
+          <w:b/>
+          <w:sz w:val="32"/>
+          <w:szCs w:val="32"/>
+          <w:lang w:eastAsia="ja-JP"/>
+        </w:rPr>
+      </w:pPr>
+    </w:p>
+    <w:p>
+      <w:pPr>
+        <w:rPr>
+          <w:rFonts w:ascii="Times New Roman" w:hAnsi="Times New Roman" w:cs="Times New Roman"/>
+          <w:b/>
+          <w:sz w:val="32"/>
+          <w:szCs w:val="32"/>
+          <w:lang w:eastAsia="ja-JP"/>
+        </w:rPr>
+      </w:pPr>
+    </w:p>
+    <w:p>
+      <w:pPr>
+        <w:rPr>
+          <w:rFonts w:ascii="Times New Roman" w:hAnsi="Times New Roman" w:cs="Times New Roman"/>
+          <w:b/>
+          <w:sz w:val="32"/>
+          <w:szCs w:val="32"/>
+          <w:lang w:eastAsia="ja-JP"/>
+        </w:rPr>
+      </w:pPr>
+    </w:p>
+    <w:p>
+      <w:pPr>
+        <w:rPr>
+          <w:rFonts w:ascii="Times New Roman" w:hAnsi="Times New Roman" w:cs="Times New Roman"/>
+          <w:b/>
+          <w:sz w:val="32"/>
+          <w:szCs w:val="32"/>
+          <w:lang w:eastAsia="ja-JP"/>
+        </w:rPr>
+      </w:pPr>
+    </w:p>
+    <w:p>
+      <w:pPr>
+        <w:rPr>
+          <w:rFonts w:ascii="Times New Roman" w:hAnsi="Times New Roman" w:cs="Times New Roman"/>
+          <w:b/>
+          <w:sz w:val="32"/>
+          <w:szCs w:val="32"/>
+          <w:lang w:eastAsia="ja-JP"/>
+        </w:rPr>
+      </w:pPr>
+    </w:p>
+    <w:p>
+      <w:pPr>
+        <w:rPr>
+          <w:rFonts w:ascii="Times New Roman" w:hAnsi="Times New Roman" w:cs="Times New Roman"/>
+          <w:b/>
+          <w:sz w:val="32"/>
+          <w:szCs w:val="32"/>
+          <w:lang w:eastAsia="ja-JP"/>
+        </w:rPr>
+      </w:pPr>
+    </w:p>
+    <w:p>
+      <w:pPr>
+        <w:rPr>
+          <w:rFonts w:ascii="Times New Roman" w:hAnsi="Times New Roman" w:cs="Times New Roman"/>
+          <w:b/>
+          <w:sz w:val="32"/>
+          <w:szCs w:val="32"/>
+          <w:lang w:eastAsia="ja-JP"/>
+        </w:rPr>
+      </w:pPr>
+    </w:p>
+    <w:p>
+      <w:pPr>
+        <w:rPr>
+          <w:rFonts w:ascii="Times New Roman" w:hAnsi="Times New Roman" w:cs="Times New Roman"/>
+          <w:b/>
+          <w:sz w:val="32"/>
+          <w:szCs w:val="32"/>
+          <w:lang w:eastAsia="ja-JP"/>
+        </w:rPr>
+      </w:pPr>
+    </w:p>
+    <w:p>
+      <w:pPr>
+        <w:rPr>
+          <w:rFonts w:ascii="Times New Roman" w:hAnsi="Times New Roman" w:cs="Times New Roman"/>
+          <w:b/>
+          <w:sz w:val="32"/>
+          <w:szCs w:val="32"/>
+          <w:lang w:eastAsia="ja-JP"/>
+        </w:rPr>
+      </w:pPr>
+    </w:p>
+    <w:p>
+      <w:pPr>
+        <w:rPr>
+          <w:rFonts w:ascii="Times New Roman" w:hAnsi="Times New Roman" w:cs="Times New Roman"/>
+          <w:b/>
+          <w:sz w:val="32"/>
+          <w:szCs w:val="32"/>
+          <w:lang w:eastAsia="ja-JP"/>
+        </w:rPr>
+      </w:pPr>
+    </w:p>
+    <w:p>
+      <w:pPr>
+        <w:rPr>
+          <w:rFonts w:ascii="Times New Roman" w:hAnsi="Times New Roman" w:cs="Times New Roman"/>
+          <w:b/>
+          <w:sz w:val="32"/>
+          <w:szCs w:val="32"/>
+          <w:lang w:eastAsia="ja-JP"/>
+        </w:rPr>
+      </w:pPr>
+    </w:p>
+    <w:p>
+      <w:pPr>
+        <w:rPr>
+          <w:rFonts w:ascii="Times New Roman" w:hAnsi="Times New Roman" w:cs="Times New Roman"/>
+          <w:b/>
+          <w:sz w:val="32"/>
+          <w:szCs w:val="32"/>
+          <w:lang w:eastAsia="ja-JP"/>
+        </w:rPr>
+      </w:pPr>
+    </w:p>
+    <w:p>
+      <w:pPr>
+        <w:rPr>
+          <w:rFonts w:ascii="Times New Roman" w:hAnsi="Times New Roman" w:cs="Times New Roman"/>
+          <w:b/>
+          <w:sz w:val="32"/>
+          <w:szCs w:val="32"/>
+          <w:lang w:eastAsia="ja-JP"/>
+        </w:rPr>
+      </w:pPr>
+    </w:p>
+    <w:p>
+      <w:pPr>
+        <w:rPr>
+          <w:rFonts w:ascii="Times New Roman" w:hAnsi="Times New Roman" w:cs="Times New Roman"/>
+          <w:b/>
+          <w:i/>
+          <w:sz w:val="24"/>
+          <w:szCs w:val="24"/>
+          <w:lang w:val="fr-FR" w:eastAsia="ja-JP"/>
+        </w:rPr>
+      </w:pPr>
+      <w:r>
+        <w:rPr>
+          <w:rFonts w:ascii="Times New Roman" w:hAnsi="Times New Roman" w:cs="Times New Roman"/>
+          <w:b/>
+          <w:i/>
+          <w:sz w:val="24"/>
+          <w:szCs w:val="24"/>
+          <w:lang w:val="fr-FR" w:eastAsia="ja-JP"/>
+        </w:rPr>
+        <w:t>6</w:t>
+      </w:r>
+      <w:r>
+        <w:rPr>
+          <w:rFonts w:ascii="Times New Roman" w:hAnsi="Times New Roman" w:cs="Times New Roman"/>
+          <w:b/>
+          <w:i/>
+          <w:sz w:val="24"/>
+          <w:szCs w:val="24"/>
+          <w:lang w:val="fr-FR" w:eastAsia="ja-JP"/>
+        </w:rPr>
+        <w:t xml:space="preserve">. </w:t>
+      </w:r>
+      <w:r>
+        <w:rPr>
+          <w:rFonts w:ascii="Times New Roman" w:hAnsi="Times New Roman" w:cs="Times New Roman"/>
+          <w:b/>
+          <w:i/>
+          <w:sz w:val="24"/>
+          <w:szCs w:val="24"/>
+          <w:lang w:val="fr-FR" w:eastAsia="ja-JP"/>
+        </w:rPr>
+        <w:t>Report Tour Post</w:t>
+      </w:r>
+      <w:r>
+        <w:rPr>
+          <w:rFonts w:ascii="Times New Roman" w:hAnsi="Times New Roman" w:cs="Times New Roman"/>
+          <w:b/>
+          <w:i/>
+          <w:sz w:val="24"/>
+          <w:szCs w:val="24"/>
+          <w:lang w:val="fr-FR" w:eastAsia="ja-JP"/>
+        </w:rPr>
+        <w:t xml:space="preserve"> </w:t>
+      </w:r>
+      <w:proofErr w:type="spellStart"/>
+      <w:r>
+        <w:rPr>
+          <w:rFonts w:ascii="Times New Roman" w:hAnsi="Times New Roman" w:cs="Times New Roman"/>
+          <w:b/>
+          <w:i/>
+          <w:sz w:val="24"/>
+          <w:szCs w:val="24"/>
+          <w:lang w:val="fr-FR" w:eastAsia="ja-JP"/>
+        </w:rPr>
+        <w:t>Sequence</w:t>
+      </w:r>
+      <w:proofErr w:type="spellEnd"/>
+      <w:r>
+        <w:rPr>
+          <w:rFonts w:ascii="Times New Roman" w:hAnsi="Times New Roman" w:cs="Times New Roman"/>
+          <w:b/>
+          <w:i/>
+          <w:sz w:val="24"/>
+          <w:szCs w:val="24"/>
+          <w:lang w:val="fr-FR" w:eastAsia="ja-JP"/>
+        </w:rPr>
+        <w:t xml:space="preserve"> </w:t>
+      </w:r>
+      <w:proofErr w:type="spellStart"/>
+      <w:r>
+        <w:rPr>
+          <w:rFonts w:ascii="Times New Roman" w:hAnsi="Times New Roman" w:cs="Times New Roman"/>
+          <w:b/>
+          <w:i/>
+          <w:sz w:val="24"/>
+          <w:szCs w:val="24"/>
+          <w:lang w:val="fr-FR" w:eastAsia="ja-JP"/>
+        </w:rPr>
+        <w:t>Diagram</w:t>
+      </w:r>
+      <w:proofErr w:type="spellEnd"/>
+    </w:p>
+    <w:p>
+      <w:pPr>
+        <w:rPr>
+          <w:rFonts w:ascii="Times New Roman" w:hAnsi="Times New Roman" w:cs="Times New Roman"/>
+          <w:b/>
+          <w:sz w:val="32"/>
+          <w:szCs w:val="32"/>
+          <w:lang w:val="fr-FR" w:eastAsia="ja-JP"/>
+        </w:rPr>
+      </w:pPr>
+    </w:p>
+    <w:p>
+      <w:pPr>
+        <w:rPr>
+          <w:rFonts w:ascii="Times New Roman" w:hAnsi="Times New Roman" w:cs="Times New Roman"/>
+          <w:b/>
+          <w:sz w:val="32"/>
+          <w:szCs w:val="32"/>
+          <w:lang w:eastAsia="ja-JP"/>
+        </w:rPr>
+      </w:pPr>
+      <w:r>
+        <w:rPr>
+          <w:rFonts w:ascii="Times New Roman" w:hAnsi="Times New Roman" w:cs="Times New Roman"/>
+          <w:b/>
+          <w:sz w:val="32"/>
+          <w:szCs w:val="32"/>
+          <w:lang w:eastAsia="ja-JP"/>
+        </w:rPr>
+        <w:pict>
+          <v:shape id="_x0000_i1031" type="#_x0000_t75" style="width:467.4pt;height:191.4pt">
+            <v:imagedata r:id="rId13" o:title="ReportTourPost"/>
+          </v:shape>
+        </w:pict>
+      </w:r>
+    </w:p>
+    <w:p>
+      <w:pPr>
+        <w:rPr>
+          <w:rFonts w:ascii="Times New Roman" w:hAnsi="Times New Roman" w:cs="Times New Roman"/>
+          <w:b/>
+          <w:sz w:val="32"/>
+          <w:szCs w:val="32"/>
+          <w:lang w:eastAsia="ja-JP"/>
+        </w:rPr>
+      </w:pPr>
+    </w:p>
+    <w:p>
+      <w:pPr>
+        <w:rPr>
+          <w:rFonts w:ascii="Times New Roman" w:hAnsi="Times New Roman" w:cs="Times New Roman"/>
+          <w:b/>
+          <w:sz w:val="32"/>
+          <w:szCs w:val="32"/>
+          <w:lang w:eastAsia="ja-JP"/>
+        </w:rPr>
+      </w:pPr>
+    </w:p>
+    <w:p>
+      <w:pPr>
+        <w:rPr>
+          <w:rFonts w:ascii="Times New Roman" w:hAnsi="Times New Roman" w:cs="Times New Roman"/>
+          <w:b/>
+          <w:sz w:val="32"/>
+          <w:szCs w:val="32"/>
+          <w:lang w:eastAsia="ja-JP"/>
+        </w:rPr>
+      </w:pPr>
+    </w:p>
+    <w:p>
+      <w:pPr>
+        <w:rPr>
+          <w:rFonts w:ascii="Times New Roman" w:hAnsi="Times New Roman" w:cs="Times New Roman"/>
+          <w:b/>
+          <w:sz w:val="32"/>
+          <w:szCs w:val="32"/>
+          <w:lang w:eastAsia="ja-JP"/>
+        </w:rPr>
+      </w:pPr>
+    </w:p>
+    <w:p>
+      <w:pPr>
+        <w:rPr>
+          <w:rFonts w:ascii="Times New Roman" w:hAnsi="Times New Roman" w:cs="Times New Roman"/>
+          <w:b/>
+          <w:sz w:val="32"/>
+          <w:szCs w:val="32"/>
+          <w:lang w:eastAsia="ja-JP"/>
+        </w:rPr>
+      </w:pPr>
+    </w:p>
+    <w:p>
+      <w:pPr>
+        <w:rPr>
+          <w:rFonts w:ascii="Times New Roman" w:hAnsi="Times New Roman" w:cs="Times New Roman"/>
+          <w:b/>
+          <w:sz w:val="32"/>
+          <w:szCs w:val="32"/>
+          <w:lang w:eastAsia="ja-JP"/>
+        </w:rPr>
+      </w:pPr>
+    </w:p>
+    <w:p>
+      <w:pPr>
+        <w:rPr>
+          <w:rFonts w:ascii="Times New Roman" w:hAnsi="Times New Roman" w:cs="Times New Roman"/>
+          <w:b/>
+          <w:sz w:val="32"/>
+          <w:szCs w:val="32"/>
+          <w:lang w:eastAsia="ja-JP"/>
+        </w:rPr>
+      </w:pPr>
+    </w:p>
+    <w:p>
+      <w:pPr>
+        <w:rPr>
+          <w:rFonts w:ascii="Times New Roman" w:hAnsi="Times New Roman" w:cs="Times New Roman"/>
+          <w:b/>
+          <w:sz w:val="32"/>
+          <w:szCs w:val="32"/>
+          <w:lang w:eastAsia="ja-JP"/>
+        </w:rPr>
+      </w:pPr>
+    </w:p>
+    <w:p>
+      <w:pPr>
+        <w:rPr>
+          <w:rFonts w:ascii="Times New Roman" w:hAnsi="Times New Roman" w:cs="Times New Roman"/>
+          <w:b/>
+          <w:sz w:val="32"/>
+          <w:szCs w:val="32"/>
+          <w:lang w:eastAsia="ja-JP"/>
+        </w:rPr>
+      </w:pPr>
+    </w:p>
+    <w:p>
+      <w:pPr>
+        <w:rPr>
+          <w:rFonts w:ascii="Times New Roman" w:hAnsi="Times New Roman" w:cs="Times New Roman"/>
+          <w:b/>
+          <w:sz w:val="32"/>
+          <w:szCs w:val="32"/>
+          <w:lang w:eastAsia="ja-JP"/>
+        </w:rPr>
+      </w:pPr>
+    </w:p>
+    <w:p>
+      <w:pPr>
+        <w:rPr>
+          <w:rFonts w:ascii="Times New Roman" w:hAnsi="Times New Roman" w:cs="Times New Roman"/>
+          <w:b/>
+          <w:sz w:val="32"/>
+          <w:szCs w:val="32"/>
+          <w:lang w:eastAsia="ja-JP"/>
+        </w:rPr>
+      </w:pPr>
+    </w:p>
+    <w:p>
+      <w:pPr>
+        <w:rPr>
+          <w:rFonts w:ascii="Times New Roman" w:hAnsi="Times New Roman" w:cs="Times New Roman"/>
+          <w:b/>
+          <w:sz w:val="32"/>
+          <w:szCs w:val="32"/>
+          <w:lang w:eastAsia="ja-JP"/>
+        </w:rPr>
+      </w:pPr>
+    </w:p>
+    <w:p>
+      <w:pPr>
+        <w:rPr>
+          <w:rFonts w:ascii="Times New Roman" w:hAnsi="Times New Roman" w:cs="Times New Roman"/>
+          <w:b/>
+          <w:sz w:val="32"/>
+          <w:szCs w:val="32"/>
+          <w:lang w:eastAsia="ja-JP"/>
+        </w:rPr>
+      </w:pPr>
+    </w:p>
+    <w:p>
+      <w:pPr>
+        <w:rPr>
+          <w:rFonts w:ascii="Times New Roman" w:hAnsi="Times New Roman" w:cs="Times New Roman"/>
+          <w:b/>
+          <w:sz w:val="32"/>
+          <w:szCs w:val="32"/>
+          <w:lang w:eastAsia="ja-JP"/>
+        </w:rPr>
+      </w:pPr>
+    </w:p>
+    <w:p>
+      <w:pPr>
+        <w:rPr>
+          <w:rFonts w:ascii="Times New Roman" w:hAnsi="Times New Roman" w:cs="Times New Roman"/>
+          <w:b/>
+          <w:i/>
+          <w:sz w:val="24"/>
+          <w:szCs w:val="24"/>
+          <w:lang w:eastAsia="ja-JP"/>
+        </w:rPr>
+      </w:pPr>
+      <w:r>
+        <w:rPr>
+          <w:rFonts w:ascii="Times New Roman" w:hAnsi="Times New Roman" w:cs="Times New Roman"/>
+          <w:b/>
+          <w:i/>
+          <w:sz w:val="24"/>
+          <w:szCs w:val="24"/>
+          <w:lang w:eastAsia="ja-JP"/>
+        </w:rPr>
+        <w:t>7</w:t>
+      </w:r>
+      <w:r>
+        <w:rPr>
+          <w:rFonts w:ascii="Times New Roman" w:hAnsi="Times New Roman" w:cs="Times New Roman"/>
+          <w:b/>
+          <w:i/>
+          <w:sz w:val="24"/>
+          <w:szCs w:val="24"/>
+          <w:lang w:eastAsia="ja-JP"/>
+        </w:rPr>
+        <w:t>.</w:t>
+      </w:r>
+      <w:r>
+        <w:rPr>
+          <w:rFonts w:ascii="Times New Roman" w:hAnsi="Times New Roman" w:cs="Times New Roman"/>
+          <w:b/>
+          <w:i/>
+          <w:sz w:val="24"/>
+          <w:szCs w:val="24"/>
+          <w:lang w:eastAsia="ja-JP"/>
+        </w:rPr>
+        <w:t xml:space="preserve"> </w:t>
+      </w:r>
+      <w:r>
+        <w:rPr>
+          <w:rFonts w:ascii="Times New Roman" w:hAnsi="Times New Roman" w:cs="Times New Roman"/>
+          <w:b/>
+          <w:i/>
+          <w:sz w:val="24"/>
+          <w:szCs w:val="24"/>
+          <w:lang w:eastAsia="ja-JP"/>
+        </w:rPr>
+        <w:t>Edit Profile Account</w:t>
+      </w:r>
+      <w:r>
+        <w:rPr>
+          <w:rFonts w:ascii="Times New Roman" w:hAnsi="Times New Roman" w:cs="Times New Roman"/>
+          <w:b/>
+          <w:i/>
+          <w:sz w:val="24"/>
+          <w:szCs w:val="24"/>
+          <w:lang w:eastAsia="ja-JP"/>
+        </w:rPr>
+        <w:t xml:space="preserve"> Sequence Diagram</w:t>
+      </w:r>
+    </w:p>
+    <w:p>
+      <w:pPr>
+        <w:rPr>
+          <w:rFonts w:ascii="Times New Roman" w:hAnsi="Times New Roman" w:cs="Times New Roman"/>
+          <w:b/>
+          <w:sz w:val="32"/>
+          <w:szCs w:val="32"/>
+          <w:lang w:eastAsia="ja-JP"/>
+        </w:rPr>
+      </w:pPr>
+    </w:p>
+    <w:p>
+      <w:pPr>
+        <w:rPr>
+          <w:rFonts w:ascii="Times New Roman" w:hAnsi="Times New Roman" w:cs="Times New Roman"/>
+          <w:b/>
+          <w:sz w:val="32"/>
+          <w:szCs w:val="32"/>
+          <w:lang w:eastAsia="ja-JP"/>
+        </w:rPr>
+      </w:pPr>
+      <w:r>
+        <w:rPr>
+          <w:rFonts w:ascii="Times New Roman" w:hAnsi="Times New Roman" w:cs="Times New Roman"/>
+          <w:b/>
+          <w:sz w:val="32"/>
+          <w:szCs w:val="32"/>
+          <w:lang w:eastAsia="ja-JP"/>
+        </w:rPr>
+        <w:pict>
+          <v:shape id="_x0000_i1032" type="#_x0000_t75" style="width:467.4pt;height:318.6pt">
+            <v:imagedata r:id="rId14" o:title="Update Account"/>
+          </v:shape>
+        </w:pict>
+      </w:r>
+    </w:p>
+    <w:p>
+      <w:pPr>
+        <w:rPr>
+          <w:rFonts w:ascii="Times New Roman" w:hAnsi="Times New Roman" w:cs="Times New Roman"/>
+          <w:b/>
+          <w:sz w:val="32"/>
+          <w:szCs w:val="32"/>
+          <w:lang w:eastAsia="ja-JP"/>
+        </w:rPr>
+      </w:pPr>
+    </w:p>
+    <w:p>
+      <w:pPr>
+        <w:rPr>
+          <w:rFonts w:ascii="Times New Roman" w:hAnsi="Times New Roman" w:cs="Times New Roman"/>
+          <w:b/>
+          <w:sz w:val="32"/>
+          <w:szCs w:val="32"/>
+          <w:lang w:eastAsia="ja-JP"/>
+        </w:rPr>
+      </w:pPr>
+    </w:p>
+    <w:p>
+      <w:pPr>
+        <w:rPr>
+          <w:rFonts w:ascii="Times New Roman" w:hAnsi="Times New Roman" w:cs="Times New Roman"/>
+          <w:b/>
+          <w:sz w:val="32"/>
+          <w:szCs w:val="32"/>
+          <w:lang w:eastAsia="ja-JP"/>
+        </w:rPr>
+      </w:pPr>
+    </w:p>
+    <w:p>
+      <w:pPr>
+        <w:rPr>
+          <w:rFonts w:ascii="Times New Roman" w:hAnsi="Times New Roman" w:cs="Times New Roman"/>
+          <w:b/>
+          <w:sz w:val="32"/>
+          <w:szCs w:val="32"/>
+          <w:lang w:eastAsia="ja-JP"/>
+        </w:rPr>
+      </w:pPr>
+    </w:p>
+    <w:p>
+      <w:pPr>
+        <w:rPr>
+          <w:rFonts w:ascii="Times New Roman" w:hAnsi="Times New Roman" w:cs="Times New Roman"/>
+          <w:b/>
+          <w:sz w:val="32"/>
+          <w:szCs w:val="32"/>
+          <w:lang w:eastAsia="ja-JP"/>
+        </w:rPr>
+      </w:pPr>
+    </w:p>
+    <w:p>
+      <w:pPr>
+        <w:rPr>
+          <w:rFonts w:ascii="Times New Roman" w:hAnsi="Times New Roman" w:cs="Times New Roman"/>
+          <w:b/>
+          <w:sz w:val="32"/>
+          <w:szCs w:val="32"/>
+          <w:lang w:eastAsia="ja-JP"/>
+        </w:rPr>
+      </w:pPr>
+    </w:p>
+    <w:p>
+      <w:pPr>
+        <w:rPr>
+          <w:rFonts w:ascii="Times New Roman" w:hAnsi="Times New Roman" w:cs="Times New Roman"/>
+          <w:b/>
+          <w:sz w:val="32"/>
+          <w:szCs w:val="32"/>
+          <w:lang w:eastAsia="ja-JP"/>
+        </w:rPr>
+      </w:pPr>
+    </w:p>
+    <w:p>
+      <w:pPr>
+        <w:rPr>
+          <w:rFonts w:ascii="Times New Roman" w:hAnsi="Times New Roman" w:cs="Times New Roman"/>
+          <w:b/>
+          <w:sz w:val="32"/>
+          <w:szCs w:val="32"/>
+          <w:lang w:eastAsia="ja-JP"/>
+        </w:rPr>
+      </w:pPr>
+    </w:p>
+    <w:p>
+      <w:pPr>
+        <w:rPr>
+          <w:rFonts w:ascii="Times New Roman" w:hAnsi="Times New Roman" w:cs="Times New Roman"/>
+          <w:b/>
+          <w:sz w:val="32"/>
+          <w:szCs w:val="32"/>
+          <w:lang w:eastAsia="ja-JP"/>
+        </w:rPr>
+      </w:pPr>
+    </w:p>
+    <w:p>
+      <w:pPr>
+        <w:rPr>
+          <w:rFonts w:ascii="Times New Roman" w:hAnsi="Times New Roman" w:cs="Times New Roman"/>
+          <w:b/>
+          <w:sz w:val="32"/>
+          <w:szCs w:val="32"/>
+          <w:lang w:eastAsia="ja-JP"/>
+        </w:rPr>
+      </w:pPr>
+    </w:p>
+    <w:p>
+      <w:pPr>
+        <w:rPr>
+          <w:rFonts w:ascii="Times New Roman" w:hAnsi="Times New Roman" w:cs="Times New Roman"/>
+          <w:b/>
+          <w:i/>
+          <w:sz w:val="24"/>
+          <w:szCs w:val="24"/>
+          <w:lang w:eastAsia="ja-JP"/>
+        </w:rPr>
+      </w:pPr>
+      <w:r>
+        <w:rPr>
+          <w:rFonts w:ascii="Times New Roman" w:hAnsi="Times New Roman" w:cs="Times New Roman"/>
+          <w:b/>
+          <w:i/>
+          <w:sz w:val="24"/>
+          <w:szCs w:val="24"/>
+          <w:lang w:eastAsia="ja-JP"/>
+        </w:rPr>
+        <w:t>8</w:t>
+      </w:r>
+      <w:r>
+        <w:rPr>
+          <w:rFonts w:ascii="Times New Roman" w:hAnsi="Times New Roman" w:cs="Times New Roman"/>
+          <w:b/>
+          <w:i/>
+          <w:sz w:val="24"/>
+          <w:szCs w:val="24"/>
+          <w:lang w:eastAsia="ja-JP"/>
+        </w:rPr>
+        <w:t>.</w:t>
+      </w:r>
+      <w:r>
+        <w:rPr>
+          <w:rFonts w:ascii="Times New Roman" w:hAnsi="Times New Roman" w:cs="Times New Roman"/>
+          <w:b/>
+          <w:i/>
+          <w:sz w:val="24"/>
+          <w:szCs w:val="24"/>
+          <w:lang w:eastAsia="ja-JP"/>
+        </w:rPr>
+        <w:t xml:space="preserve"> </w:t>
+      </w:r>
+      <w:r>
+        <w:rPr>
+          <w:rFonts w:ascii="Times New Roman" w:hAnsi="Times New Roman" w:cs="Times New Roman"/>
+          <w:b/>
+          <w:i/>
+          <w:sz w:val="24"/>
+          <w:szCs w:val="24"/>
+          <w:lang w:eastAsia="ja-JP"/>
+        </w:rPr>
+        <w:t>Create New Tour Post</w:t>
+      </w:r>
+      <w:r>
+        <w:rPr>
+          <w:rFonts w:ascii="Times New Roman" w:hAnsi="Times New Roman" w:cs="Times New Roman"/>
+          <w:b/>
+          <w:i/>
+          <w:sz w:val="24"/>
+          <w:szCs w:val="24"/>
+          <w:lang w:eastAsia="ja-JP"/>
+        </w:rPr>
+        <w:t xml:space="preserve"> Sequence Diagram</w:t>
+      </w:r>
+    </w:p>
+    <w:p>
+      <w:pPr>
+        <w:rPr>
+          <w:rFonts w:ascii="Times New Roman" w:hAnsi="Times New Roman" w:cs="Times New Roman"/>
+          <w:b/>
+          <w:sz w:val="32"/>
+          <w:szCs w:val="32"/>
+          <w:lang w:eastAsia="ja-JP"/>
+        </w:rPr>
+      </w:pPr>
+    </w:p>
+    <w:p>
+      <w:pPr>
+        <w:rPr>
+          <w:rFonts w:ascii="Times New Roman" w:hAnsi="Times New Roman" w:cs="Times New Roman"/>
+          <w:b/>
+          <w:sz w:val="32"/>
+          <w:szCs w:val="32"/>
+          <w:lang w:eastAsia="ja-JP"/>
+        </w:rPr>
+      </w:pPr>
+      <w:r>
+        <w:rPr>
+          <w:rFonts w:ascii="Times New Roman" w:hAnsi="Times New Roman" w:cs="Times New Roman"/>
+          <w:b/>
+          <w:sz w:val="32"/>
+          <w:szCs w:val="32"/>
+          <w:lang w:eastAsia="ja-JP"/>
+        </w:rPr>
+        <w:pict>
+          <v:shape id="_x0000_i1033" type="#_x0000_t75" style="width:467.4pt;height:231pt">
+            <v:imagedata r:id="rId15" o:title="Create New Tour Post"/>
+          </v:shape>
+        </w:pict>
+      </w:r>
+    </w:p>
+    <w:p>
+      <w:pPr>
+        <w:rPr>
+          <w:rFonts w:ascii="Times New Roman" w:hAnsi="Times New Roman" w:cs="Times New Roman"/>
+          <w:b/>
+          <w:sz w:val="32"/>
+          <w:szCs w:val="32"/>
+          <w:lang w:eastAsia="ja-JP"/>
+        </w:rPr>
+      </w:pPr>
+      <w:r>
+        <w:rPr>
+          <w:rFonts w:ascii="Times New Roman" w:hAnsi="Times New Roman" w:cs="Times New Roman"/>
+          <w:b/>
+          <w:sz w:val="32"/>
+          <w:szCs w:val="32"/>
+          <w:lang w:eastAsia="ja-JP"/>
+        </w:rPr>
+        <w:t>4.5</w:t>
+      </w:r>
+      <w:r>
+        <w:rPr>
+          <w:rFonts w:ascii="Times New Roman" w:hAnsi="Times New Roman" w:cs="Times New Roman"/>
+          <w:b/>
+          <w:sz w:val="32"/>
+          <w:szCs w:val="32"/>
+          <w:lang w:eastAsia="ja-JP"/>
+        </w:rPr>
+        <w:t xml:space="preserve">. </w:t>
+      </w:r>
+      <w:r>
+        <w:rPr>
+          <w:rFonts w:ascii="Times New Roman" w:hAnsi="Times New Roman" w:cs="Times New Roman"/>
+          <w:b/>
+          <w:sz w:val="32"/>
+          <w:szCs w:val="32"/>
+          <w:lang w:eastAsia="ja-JP"/>
+        </w:rPr>
+        <w:t>CRC Cards</w:t>
+      </w:r>
+    </w:p>
+    <w:p>
+      <w:pPr>
+        <w:rPr>
+          <w:rFonts w:ascii="Times New Roman" w:hAnsi="Times New Roman" w:cs="Times New Roman"/>
+          <w:b/>
+          <w:sz w:val="32"/>
+          <w:szCs w:val="32"/>
+          <w:lang w:eastAsia="ja-JP"/>
+        </w:rPr>
+      </w:pPr>
+      <w:r>
+        <w:rPr>
+          <w:rFonts w:ascii="Times New Roman" w:hAnsi="Times New Roman" w:cs="Times New Roman"/>
+          <w:b/>
+          <w:sz w:val="32"/>
+          <w:szCs w:val="32"/>
+          <w:lang w:eastAsia="ja-JP"/>
+        </w:rPr>
+        <w:t>4.6</w:t>
+      </w:r>
+      <w:r>
+        <w:rPr>
+          <w:rFonts w:ascii="Times New Roman" w:hAnsi="Times New Roman" w:cs="Times New Roman"/>
+          <w:b/>
+          <w:sz w:val="32"/>
+          <w:szCs w:val="32"/>
+          <w:lang w:eastAsia="ja-JP"/>
+        </w:rPr>
+        <w:t xml:space="preserve">. </w:t>
+      </w:r>
+      <w:r>
+        <w:rPr>
+          <w:rFonts w:ascii="Times New Roman" w:hAnsi="Times New Roman" w:cs="Times New Roman"/>
+          <w:b/>
+          <w:sz w:val="32"/>
+          <w:szCs w:val="32"/>
+          <w:lang w:eastAsia="ja-JP"/>
+        </w:rPr>
+        <w:t>Class Diagram</w:t>
+      </w:r>
+    </w:p>
+    <w:p>
+      <w:pPr>
+        <w:rPr>
+          <w:rFonts w:ascii="Times New Roman" w:hAnsi="Times New Roman" w:cs="Times New Roman"/>
+          <w:b/>
+          <w:sz w:val="32"/>
+          <w:szCs w:val="32"/>
+          <w:lang w:eastAsia="ja-JP"/>
+        </w:rPr>
+      </w:pPr>
+      <w:r>
+        <w:rPr>
+          <w:rFonts w:ascii="Times New Roman" w:hAnsi="Times New Roman" w:cs="Times New Roman"/>
+          <w:b/>
+          <w:sz w:val="32"/>
+          <w:szCs w:val="32"/>
+          <w:lang w:eastAsia="ja-JP"/>
+        </w:rPr>
+        <w:t>4.7</w:t>
+      </w:r>
+      <w:r>
+        <w:rPr>
+          <w:rFonts w:ascii="Times New Roman" w:hAnsi="Times New Roman" w:cs="Times New Roman"/>
+          <w:b/>
+          <w:sz w:val="32"/>
+          <w:szCs w:val="32"/>
+          <w:lang w:eastAsia="ja-JP"/>
+        </w:rPr>
+        <w:t xml:space="preserve">. </w:t>
+      </w:r>
+      <w:r>
+        <w:rPr>
+          <w:rFonts w:ascii="Times New Roman" w:hAnsi="Times New Roman" w:cs="Times New Roman"/>
+          <w:b/>
+          <w:sz w:val="32"/>
+          <w:szCs w:val="32"/>
+          <w:lang w:eastAsia="ja-JP"/>
+        </w:rPr>
+        <w:t>Database Design</w:t>
       </w:r>
     </w:p>
     <w:p>
@@ -1033,7 +2908,7 @@
 </file>
 
 <file path=word/numbering.xml><?xml version="1.0" encoding="utf-8"?>
-<w:numbering xmlns:wpc="http://schemas.microsoft.com/office/word/2010/wordprocessingCanvas" xmlns:cx="http://schemas.microsoft.com/office/drawing/2014/chartex" xmlns:mc="http://schemas.openxmlformats.org/markup-compatibility/2006" xmlns:o="urn:schemas-microsoft-com:office:office" xmlns:r="http://schemas.openxmlformats.org/officeDocument/2006/relationships" xmlns:m="http://schemas.openxmlformats.org/officeDocument/2006/math" xmlns:v="urn:schemas-microsoft-com:vml" xmlns:wp14="http://schemas.microsoft.com/office/word/2010/wordprocessingDrawing" xmlns:wp="http://schemas.openxmlformats.org/drawingml/2006/wordprocessingDrawing" xmlns:w10="urn:schemas-microsoft-com:office:word" xmlns:w="http://schemas.openxmlformats.org/wordprocessingml/2006/main" xmlns:w14="http://schemas.microsoft.com/office/word/2010/wordml" xmlns:w15="http://schemas.microsoft.com/office/word/2012/wordml" xmlns:w16se="http://schemas.microsoft.com/office/word/2015/wordml/symex" xmlns:wpg="http://schemas.microsoft.com/office/word/2010/wordprocessingGroup" xmlns:wpi="http://schemas.microsoft.com/office/word/2010/wordprocessingInk" xmlns:wne="http://schemas.microsoft.com/office/word/2006/wordml" xmlns:wps="http://schemas.microsoft.com/office/word/2010/wordprocessingShape" mc:Ignorable="w14 w15 w16se wp14">
+<w:numbering xmlns:wpc="http://schemas.microsoft.com/office/word/2010/wordprocessingCanvas" xmlns:mc="http://schemas.openxmlformats.org/markup-compatibility/2006" xmlns:o="urn:schemas-microsoft-com:office:office" xmlns:r="http://schemas.openxmlformats.org/officeDocument/2006/relationships" xmlns:m="http://schemas.openxmlformats.org/officeDocument/2006/math" xmlns:v="urn:schemas-microsoft-com:vml" xmlns:wp14="http://schemas.microsoft.com/office/word/2010/wordprocessingDrawing" xmlns:wp="http://schemas.openxmlformats.org/drawingml/2006/wordprocessingDrawing" xmlns:w10="urn:schemas-microsoft-com:office:word" xmlns:w="http://schemas.openxmlformats.org/wordprocessingml/2006/main" xmlns:w14="http://schemas.microsoft.com/office/word/2010/wordml" xmlns:w15="http://schemas.microsoft.com/office/word/2012/wordml" xmlns:wpg="http://schemas.microsoft.com/office/word/2010/wordprocessingGroup" xmlns:wpi="http://schemas.microsoft.com/office/word/2010/wordprocessingInk" xmlns:wne="http://schemas.microsoft.com/office/word/2006/wordml" xmlns:wps="http://schemas.microsoft.com/office/word/2010/wordprocessingShape" mc:Ignorable="w14 w15 wp14">
   <w:abstractNum w:abstractNumId="0" w15:restartNumberingAfterBreak="0">
     <w:nsid w:val="233B5619"/>
     <w:multiLevelType w:val="multilevel"/>
@@ -1617,7 +3492,7 @@
 </file>
 
 <file path=word/styles.xml><?xml version="1.0" encoding="utf-8"?>
-<w:styles xmlns:mc="http://schemas.openxmlformats.org/markup-compatibility/2006" xmlns:r="http://schemas.openxmlformats.org/officeDocument/2006/relationships" xmlns:w="http://schemas.openxmlformats.org/wordprocessingml/2006/main" xmlns:w14="http://schemas.microsoft.com/office/word/2010/wordml" xmlns:w15="http://schemas.microsoft.com/office/word/2012/wordml" xmlns:w16se="http://schemas.microsoft.com/office/word/2015/wordml/symex" mc:Ignorable="w14 w15 w16se">
+<w:styles xmlns:mc="http://schemas.openxmlformats.org/markup-compatibility/2006" xmlns:r="http://schemas.openxmlformats.org/officeDocument/2006/relationships" xmlns:w="http://schemas.openxmlformats.org/wordprocessingml/2006/main" xmlns:w14="http://schemas.microsoft.com/office/word/2010/wordml" xmlns:w15="http://schemas.microsoft.com/office/word/2012/wordml" mc:Ignorable="w14 w15">
   <w:docDefaults>
     <w:rPrDefault>
       <w:rPr>
@@ -2009,6 +3884,7 @@
   <w:style w:type="paragraph" w:default="1" w:styleId="Normal">
     <w:name w:val="Normal"/>
     <w:qFormat/>
+    <w:rsid w:val="00836128"/>
   </w:style>
   <w:style w:type="paragraph" w:styleId="Heading1">
     <w:name w:val="heading 1"/>

</xml_diff>